<commit_message>
add some major revisions to the Discussion (oops, wasn't happy with it enough to submit quite yet)
</commit_message>
<xml_diff>
--- a/newphyt_lettertoEditor.docx
+++ b/newphyt_lettertoEditor.docx
@@ -111,9 +111,6 @@
       <w:r>
         <w:t>.</w:t>
       </w:r>
-      <w:r>
-        <w:t xml:space="preserve"> </w:t>
-      </w:r>
     </w:p>
     <w:p/>
     <w:p>
@@ -127,10 +124,7 @@
         <w:t>were created by an AI-generation tool for a few reasons.</w:t>
       </w:r>
       <w:r>
-        <w:t xml:space="preserve"> </w:t>
-      </w:r>
-      <w:r>
-        <w:t xml:space="preserve">First, the general comments are generic and can be applied to just about any paper, but more importantly are binned into obscure categories that often occurs when an AI text generator is asked to summarize a paper. I asked </w:t>
+        <w:t xml:space="preserve"> First, the general comments are generic and can be applied to just about any paper, but more importantly are binned into obscure categories that often occurs when an AI text generator is asked to summarize a paper. I asked </w:t>
       </w:r>
       <w:proofErr w:type="spellStart"/>
       <w:r>
@@ -141,13 +135,8 @@
         <w:t xml:space="preserve"> to </w:t>
       </w:r>
       <w:r>
-        <w:t xml:space="preserve">summarize the </w:t>
-      </w:r>
-      <w:proofErr w:type="spellStart"/>
-      <w:r>
-        <w:t xml:space="preserve">abstract </w:t>
-      </w:r>
-      <w:proofErr w:type="spellEnd"/>
+        <w:t xml:space="preserve">summarize the abstract </w:t>
+      </w:r>
       <w:r>
         <w:t>of one of my existing papers</w:t>
       </w:r>
@@ -166,160 +155,25 @@
         <w:t>)</w:t>
       </w:r>
       <w:r>
-        <w:t xml:space="preserve"> and found </w:t>
-      </w:r>
-      <w:r>
-        <w:t xml:space="preserve">quite </w:t>
-      </w:r>
-      <w:r>
-        <w:t xml:space="preserve">similar verbiage when I asked it to evaluate the paper using the subcategories </w:t>
-      </w:r>
-      <w:r>
-        <w:t xml:space="preserve">provided </w:t>
-      </w:r>
-      <w:r>
-        <w:t>of the second reviewer.</w:t>
-      </w:r>
-      <w:r>
-        <w:t xml:space="preserve"> For example, the second reviewer provided a comment that “</w:t>
-      </w:r>
-      <w:r>
-        <w:rPr>
-          <w:color w:val="000000"/>
-        </w:rPr>
-        <w:t>the results are presented in a clear and structured manner, with statistical analyses robustly supporting the findings</w:t>
-      </w:r>
-      <w:r>
-        <w:rPr>
-          <w:color w:val="000000"/>
-        </w:rPr>
-        <w:t xml:space="preserve">” and </w:t>
-      </w:r>
-      <w:proofErr w:type="spellStart"/>
-      <w:r>
-        <w:rPr>
-          <w:color w:val="000000"/>
-        </w:rPr>
-        <w:t>ChatGPT</w:t>
-      </w:r>
-      <w:proofErr w:type="spellEnd"/>
-      <w:r>
-        <w:rPr>
-          <w:color w:val="000000"/>
-        </w:rPr>
-        <w:t xml:space="preserve"> provided</w:t>
-      </w:r>
-      <w:r>
-        <w:rPr>
-          <w:color w:val="000000"/>
-        </w:rPr>
-        <w:t xml:space="preserve"> a similar</w:t>
-      </w:r>
-      <w:r>
-        <w:rPr>
-          <w:color w:val="000000"/>
-        </w:rPr>
-        <w:t xml:space="preserve"> “”</w:t>
-      </w:r>
-    </w:p>
-    <w:p/>
-    <w:p/>
-    <w:p>
-      <w:r>
-        <w:t>The language is eloquently worded and is not consistent with the line comments</w:t>
-      </w:r>
-    </w:p>
-    <w:p/>
-    <w:p/>
-    <w:p/>
-    <w:p/>
-    <w:p>
-      <w:r>
-        <w:t>First, the general comments are generic and can be applied to just about any paper, but more importantly are binned into obscure categories that often occurs when an AI text generator is asked to summarize a paper.</w:t>
-      </w:r>
-      <w:r>
-        <w:t xml:space="preserve"> I asked </w:t>
-      </w:r>
-      <w:proofErr w:type="spellStart"/>
-      <w:r>
-        <w:t>ChatGPT</w:t>
-      </w:r>
-      <w:proofErr w:type="spellEnd"/>
-      <w:r>
-        <w:t xml:space="preserve"> to provide a summary of one of my existing papers and found similar verbiage when I asked it to evaluate the paper using the subcategories of the second reviewer. One concern </w:t>
-      </w:r>
-    </w:p>
-    <w:p/>
-    <w:p/>
-    <w:p/>
-    <w:p/>
-    <w:p>
-      <w:r>
-        <w:t>and it is quite bizarre to see our full names included in the review as this is not relevant to the review.</w:t>
-      </w:r>
-      <w:r>
-        <w:t xml:space="preserve"> </w:t>
-      </w:r>
-    </w:p>
-    <w:p/>
-    <w:p/>
-    <w:p>
-      <w:r>
-        <w:t xml:space="preserve">Finally, the sentence structure of the line comments </w:t>
-      </w:r>
-      <w:proofErr w:type="gramStart"/>
-      <w:r>
-        <w:t>are</w:t>
-      </w:r>
-      <w:proofErr w:type="gramEnd"/>
-      <w:r>
-        <w:t xml:space="preserve"> quite </w:t>
-      </w:r>
-    </w:p>
-    <w:p/>
-    <w:p/>
-    <w:p>
-      <w:r>
-        <w:t>There is no mention anywhere in the review about our main findings, and according to the review the main finding is that it “</w:t>
-      </w:r>
-      <w:r>
-        <w:rPr>
-          <w:color w:val="000000"/>
-        </w:rPr>
-        <w:t>offer</w:t>
-      </w:r>
-      <w:r>
-        <w:rPr>
-          <w:color w:val="000000"/>
-        </w:rPr>
-        <w:t>[s]</w:t>
-      </w:r>
-      <w:r>
-        <w:rPr>
-          <w:color w:val="000000"/>
-        </w:rPr>
-        <w:t xml:space="preserve"> insightful contributions to the discourse on plant adaptation strategies in the face of climatic changes</w:t>
-      </w:r>
-      <w:r>
-        <w:t>”.</w:t>
-      </w:r>
-      <w:r>
-        <w:t xml:space="preserve"> The major comments are binned into categories as so often occurs when an AI text generator is used to summarize a paper.</w:t>
+        <w:t xml:space="preserve"> and found quite similar verbiage when I asked it to evaluate the </w:t>
+      </w:r>
+      <w:r>
+        <w:t>abstract</w:t>
+      </w:r>
+      <w:r>
+        <w:t xml:space="preserve"> using the subcategories provided </w:t>
+      </w:r>
+      <w:r>
+        <w:t>by</w:t>
+      </w:r>
+      <w:r>
+        <w:t xml:space="preserve"> the second reviewer.</w:t>
       </w:r>
     </w:p>
     <w:p/>
     <w:p>
       <w:r>
-        <w:t xml:space="preserve">The </w:t>
-      </w:r>
-      <w:r>
-        <w:t>major comments</w:t>
-      </w:r>
-      <w:r>
-        <w:t xml:space="preserve"> </w:t>
-      </w:r>
-      <w:r>
-        <w:t>are eloquently written, yet do not offer use any guidance on how to proceed with addressing these apparent major changes. This is particularly due to the fact that many of the major comments contradict themselves. For example, “</w:t>
+        <w:t>The major comments are eloquently written, yet do not offer any guidance on how to proceed with addressing these apparent major changes. This is particularly due to the fact that many of the major comments contradict themselves. For example, “</w:t>
       </w:r>
       <w:r>
         <w:rPr>
@@ -343,130 +197,116 @@
         <w:rPr>
           <w:color w:val="000000"/>
         </w:rPr>
-        <w:t>”. These s</w:t>
-      </w:r>
-    </w:p>
-    <w:p/>
-    <w:p/>
-    <w:p>
-      <w:r>
-        <w:t>W</w:t>
-      </w:r>
-      <w:r>
-        <w:t>hile I understand that there are limitations in this approach, I have</w:t>
-      </w:r>
-      <w:r>
-        <w:t xml:space="preserve"> also</w:t>
-      </w:r>
-      <w:r>
-        <w:t xml:space="preserve"> run the general comments into </w:t>
-      </w:r>
-      <w:r>
-        <w:t>several</w:t>
-      </w:r>
-      <w:r>
-        <w:t xml:space="preserve"> AI bot-detector</w:t>
-      </w:r>
-      <w:r>
-        <w:t xml:space="preserve">. All language detectors have </w:t>
-      </w:r>
-      <w:r>
-        <w:t>flagged this text as</w:t>
-      </w:r>
-      <w:r>
-        <w:t xml:space="preserve"> being highly likely that they were generated through an AI tool. I have attached photos of a few of these results.</w:t>
+        <w:t>”.</w:t>
       </w:r>
     </w:p>
     <w:p/>
     <w:p>
       <w:r>
-        <w:t xml:space="preserve">Of course, I cannot prove without reasonable doubt that </w:t>
-      </w:r>
-      <w:r>
-        <w:t xml:space="preserve">this review was </w:t>
-      </w:r>
-      <w:r>
-        <w:t>done using AI-generative text</w:t>
-      </w:r>
-      <w:r>
-        <w:t xml:space="preserve">. However, evidence is suggesting that the majority of the review was </w:t>
+        <w:t xml:space="preserve">The sentence structure of the line comments are also quite dissimilar to those of the general comments. The eloquent syntax of the sentence structure in the general comments are starkly contrasted with haphazard notes in the line comments, which is puzzling and demonstrates an inconsistency in the review. </w:t>
+      </w:r>
+      <w:r>
+        <w:t>We have also noticed that AI-generated text seems to replace “acclimation” with “adaptation” as the two words are</w:t>
+      </w:r>
+      <w:r>
+        <w:t xml:space="preserve"> often wrongly used synonymously. The review </w:t>
+      </w:r>
+      <w:r>
+        <w:t>exclusively</w:t>
+      </w:r>
+      <w:r>
+        <w:t xml:space="preserve"> refers to our observed responses as adaptive responses.</w:t>
       </w:r>
     </w:p>
     <w:p/>
     <w:p>
       <w:r>
-        <w:t xml:space="preserve">My coauthors and I are proud of our work and understandably </w:t>
-      </w:r>
-      <w:r>
-        <w:t>have strong concerns that our unpublished work has been placed into a language learning algorithm without our consent</w:t>
-      </w:r>
-      <w:r>
-        <w:t xml:space="preserve"> and have strong concerns that this has undermined the review decision and peer review process</w:t>
-      </w:r>
-      <w:r>
-        <w:t xml:space="preserve">. </w:t>
-      </w:r>
-    </w:p>
-    <w:p/>
-    <w:p/>
-    <w:p/>
-    <w:p>
-      <w:r>
-        <w:t>Many of the verbiage in the main comments of the review were circular and could be applied to any paper, and some of the colloquialisms used in the review made me suspect that the review was done by an AI-generative bot. Out of suspicion, I ran the review through several AI bot-detectors, and found that many detectors flagged the entire general comments section as having strong likelihood of being AI-generated text. If true, I have strong concerns that our unpublished work has been placed into a language learning algorithm without our consent.</w:t>
-      </w:r>
-    </w:p>
-    <w:p/>
-    <w:p/>
-    <w:p/>
-    <w:p>
-      <w:r>
-        <w:t xml:space="preserve">, but at a closer look from the comments from the second reviewer, I am unsure whether the reviews were relevant to our paper. Many of the verbiage in the main comments of the review were circular and could be applied to any paper, and some of the colloquialisms used in the review made me suspect that the review was done by an AI-generative bot. Out of suspicion, I ran the review through </w:t>
-      </w:r>
-      <w:r>
-        <w:t>several</w:t>
-      </w:r>
-      <w:r>
-        <w:t xml:space="preserve"> AI bot-detector</w:t>
-      </w:r>
-      <w:r>
-        <w:t>s</w:t>
-      </w:r>
-      <w:r>
-        <w:t xml:space="preserve">, and found that many detectors flagged </w:t>
-      </w:r>
-      <w:r>
-        <w:t>the entire general comments section as having strong likelihood of being AI-generated text. If true, I have strong concerns that our unpublished work has been placed into a language learning algorithm without our consent.</w:t>
+        <w:t>Finally, I have run the general comments 1-5 through several AI text detectors</w:t>
+      </w:r>
+      <w:r>
+        <w:t xml:space="preserve">. While I understand that there are limitations tot using AI text detectors, each detector I have used </w:t>
+      </w:r>
+      <w:r>
+        <w:t xml:space="preserve">has suggested </w:t>
+      </w:r>
+      <w:r>
+        <w:t xml:space="preserve">a </w:t>
+      </w:r>
+      <w:r>
+        <w:t xml:space="preserve">high likelihood that the comments were generated using AI text generation tools. </w:t>
+      </w:r>
+      <w:r>
+        <w:t xml:space="preserve">These findings </w:t>
+      </w:r>
+      <w:r>
+        <w:t>support some of the anecdotal observations we’ve explained above</w:t>
+      </w:r>
+      <w:r>
+        <w:t>.</w:t>
       </w:r>
     </w:p>
     <w:p/>
     <w:p>
       <w:r>
-        <w:t>To be clear, I am not writing to request that the review decision be reconsidered</w:t>
+        <w:t xml:space="preserve">Of course, I cannot prove without reasonable doubt that </w:t>
+      </w:r>
+      <w:r>
+        <w:t xml:space="preserve">this review was </w:t>
+      </w:r>
+      <w:r>
+        <w:t>completed</w:t>
+      </w:r>
+      <w:r>
+        <w:t xml:space="preserve"> using AI-generative text</w:t>
+      </w:r>
+      <w:r>
+        <w:t xml:space="preserve">. However, </w:t>
+      </w:r>
+      <w:r>
+        <w:t xml:space="preserve">the </w:t>
+      </w:r>
+      <w:r>
+        <w:t xml:space="preserve">evidence is suggesting that the majority of the review was </w:t>
+      </w:r>
+      <w:r>
+        <w:t>procured using such tools. My coauthors and I are proud of our work and understandably have strong concerns that our unpublished work has been placed into a language learning algorithm without our consent. We also have concerns that this review has undermined the peer review process.</w:t>
+      </w:r>
+    </w:p>
+    <w:p/>
+    <w:p>
+      <w:r>
+        <w:t xml:space="preserve">To be clear, I am not writing to request that </w:t>
+      </w:r>
+      <w:r>
+        <w:t>our</w:t>
+      </w:r>
+      <w:r>
+        <w:t xml:space="preserve"> review decision be reconsidered</w:t>
       </w:r>
       <w:r>
         <w:t xml:space="preserve"> as we agree with many of your comments and those of the two other reviewers</w:t>
       </w:r>
       <w:r>
-        <w:t>. After conversations with my coauthors, we agreed that it would be a good idea to bring this to your attention as</w:t>
-      </w:r>
-      <w:r>
-        <w:t xml:space="preserve"> we feel that</w:t>
+        <w:t xml:space="preserve">. After conversations with my </w:t>
+      </w:r>
+      <w:r>
+        <w:lastRenderedPageBreak/>
+        <w:t>coauthors, we agreed that it would be a good idea to bring this to your attention</w:t>
+      </w:r>
+      <w:r>
+        <w:t xml:space="preserve"> and </w:t>
+      </w:r>
+      <w:r>
+        <w:t xml:space="preserve">more broadly </w:t>
+      </w:r>
+      <w:r>
+        <w:t xml:space="preserve">to </w:t>
+      </w:r>
+      <w:r>
+        <w:t>the editorial team at</w:t>
       </w:r>
       <w:r>
         <w:t xml:space="preserve"> </w:t>
-      </w:r>
-      <w:r>
-        <w:lastRenderedPageBreak/>
-        <w:t>thi</w:t>
-      </w:r>
-      <w:r>
-        <w:t>s</w:t>
-      </w:r>
-      <w:r>
-        <w:t xml:space="preserve"> approach to reviewing is not acceptable and not up to sta</w:t>
-      </w:r>
-      <w:r>
-        <w:t xml:space="preserve">ndard of </w:t>
       </w:r>
       <w:r>
         <w:rPr>
@@ -476,10 +316,13 @@
         <w:t>New Phytologist</w:t>
       </w:r>
       <w:r>
-        <w:t>.</w:t>
-      </w:r>
-      <w:r>
-        <w:t xml:space="preserve"> If there is a more appropriate channel to direct these concerns, please let me know.</w:t>
+        <w:t xml:space="preserve"> as</w:t>
+      </w:r>
+      <w:r>
+        <w:t xml:space="preserve"> we feel that</w:t>
+      </w:r>
+      <w:r>
+        <w:t xml:space="preserve"> the use of AI text generation tools are not an appropriate method for reviewing papers. If there is a more appropriate channel to direct these concerns, please do let me know.</w:t>
       </w:r>
     </w:p>
     <w:p/>

</xml_diff>